<commit_message>
sửa công thức quay
</commit_message>
<xml_diff>
--- a/Project/QubitStateFormula.docx
+++ b/Project/QubitStateFormula.docx
@@ -1,15 +1,118 @@
 
 <file path=word/document.xml><?xml version="1.0" encoding="utf-8"?>
-<w:document xmlns:wpc="http://schemas.microsoft.com/office/word/2010/wordprocessingCanvas" xmlns:cx="http://schemas.microsoft.com/office/drawing/2014/chartex" xmlns:cx1="http://schemas.microsoft.com/office/drawing/2015/9/8/chartex" xmlns:cx2="http://schemas.microsoft.com/office/drawing/2015/10/21/chartex" xmlns:cx3="http://schemas.microsoft.com/office/drawing/2016/5/9/chartex" xmlns:cx4="http://schemas.microsoft.com/office/drawing/2016/5/10/chartex" xmlns:cx5="http://schemas.microsoft.com/office/drawing/2016/5/11/chartex" xmlns:cx6="http://schemas.microsoft.com/office/drawing/2016/5/12/chartex" xmlns:cx7="http://schemas.microsoft.com/office/drawing/2016/5/13/chartex" xmlns:cx8="http://schemas.microsoft.com/office/drawing/2016/5/14/chartex" xmlns:mc="http://schemas.openxmlformats.org/markup-compatibility/2006" xmlns:aink="http://schemas.microsoft.com/office/drawing/2016/ink" xmlns:am3d="http://schemas.microsoft.com/office/drawing/2017/model3d" xmlns:o="urn:schemas-microsoft-com:office:office" xmlns:r="http://schemas.openxmlformats.org/officeDocument/2006/relationships" xmlns:m="http://schemas.openxmlformats.org/officeDocument/2006/math" xmlns:v="urn:schemas-microsoft-com:vml" xmlns:wp14="http://schemas.microsoft.com/office/word/2010/wordprocessingDrawing" xmlns:wp="http://schemas.openxmlformats.org/drawingml/2006/wordprocessingDrawing" xmlns:w10="urn:schemas-microsoft-com:office:word" xmlns:w="http://schemas.openxmlformats.org/wordprocessingml/2006/main" xmlns:w14="http://schemas.microsoft.com/office/word/2010/wordml" xmlns:w15="http://schemas.microsoft.com/office/word/2012/wordml" xmlns:w16cex="http://schemas.microsoft.com/office/word/2018/wordml/cex" xmlns:w16cid="http://schemas.microsoft.com/office/word/2016/wordml/cid" xmlns:w16="http://schemas.microsoft.com/office/word/2018/wordml" xmlns:w16se="http://schemas.microsoft.com/office/word/2015/wordml/symex" xmlns:wpg="http://schemas.microsoft.com/office/word/2010/wordprocessingGroup" xmlns:wpi="http://schemas.microsoft.com/office/word/2010/wordprocessingInk" xmlns:wne="http://schemas.microsoft.com/office/word/2006/wordml" xmlns:wps="http://schemas.microsoft.com/office/word/2010/wordprocessingShape" mc:Ignorable="w14 w15 w16se w16cid w16 w16cex wp14">
+<w:document xmlns:wpc="http://schemas.microsoft.com/office/word/2010/wordprocessingCanvas" xmlns:cx="http://schemas.microsoft.com/office/drawing/2014/chartex" xmlns:cx1="http://schemas.microsoft.com/office/drawing/2015/9/8/chartex" xmlns:cx2="http://schemas.microsoft.com/office/drawing/2015/10/21/chartex" xmlns:cx3="http://schemas.microsoft.com/office/drawing/2016/5/9/chartex" xmlns:cx4="http://schemas.microsoft.com/office/drawing/2016/5/10/chartex" xmlns:cx5="http://schemas.microsoft.com/office/drawing/2016/5/11/chartex" xmlns:cx6="http://schemas.microsoft.com/office/drawing/2016/5/12/chartex" xmlns:cx7="http://schemas.microsoft.com/office/drawing/2016/5/13/chartex" xmlns:cx8="http://schemas.microsoft.com/office/drawing/2016/5/14/chartex" xmlns:mc="http://schemas.openxmlformats.org/markup-compatibility/2006" xmlns:aink="http://schemas.microsoft.com/office/drawing/2016/ink" xmlns:am3d="http://schemas.microsoft.com/office/drawing/2017/model3d" xmlns:o="urn:schemas-microsoft-com:office:office" xmlns:r="http://schemas.openxmlformats.org/officeDocument/2006/relationships" xmlns:m="http://schemas.openxmlformats.org/officeDocument/2006/math" xmlns:v="urn:schemas-microsoft-com:vml" xmlns:wp14="http://schemas.microsoft.com/office/word/2010/wordprocessingDrawing" xmlns:wp="http://schemas.openxmlformats.org/drawingml/2006/wordprocessingDrawing" xmlns:w10="urn:schemas-microsoft-com:office:word" xmlns:w="http://schemas.openxmlformats.org/wordprocessingml/2006/main" xmlns:w14="http://schemas.microsoft.com/office/word/2010/wordml" xmlns:w15="http://schemas.microsoft.com/office/word/2012/wordml" xmlns:w16cex="http://schemas.microsoft.com/office/word/2018/wordml/cex" xmlns:w16cid="http://schemas.microsoft.com/office/word/2016/wordml/cid" xmlns:w16="http://schemas.microsoft.com/office/word/2018/wordml" xmlns:w16sdtdh="http://schemas.microsoft.com/office/word/2020/wordml/sdtdatahash" xmlns:w16se="http://schemas.microsoft.com/office/word/2015/wordml/symex" xmlns:wpg="http://schemas.microsoft.com/office/word/2010/wordprocessingGroup" xmlns:wpi="http://schemas.microsoft.com/office/word/2010/wordprocessingInk" xmlns:wne="http://schemas.microsoft.com/office/word/2006/wordml" xmlns:wps="http://schemas.microsoft.com/office/word/2010/wordprocessingShape" mc:Ignorable="w14 w15 w16se w16cid w16 w16cex w16sdtdh wp14">
   <w:body>
     <w:p>
       <w:pPr>
-        <w:jc w:val="both"/>
-        <w:rPr>
-          <w:sz w:val="28"/>
-          <w:szCs w:val="28"/>
-        </w:rPr>
-      </w:pPr>
+        <w:pStyle w:val="Heading1"/>
+        <w:rPr>
+          <w:b/>
+          <w:bCs/>
+        </w:rPr>
+      </w:pPr>
+      <w:r>
+        <w:rPr>
+          <w:b/>
+          <w:bCs/>
+          <w:lang w:val="en-US"/>
+        </w:rPr>
+        <w:t xml:space="preserve">Chuyển đổi từ 2 số phức </w:t>
+      </w:r>
+      <m:oMath>
+        <m:r>
+          <m:rPr>
+            <m:sty m:val="bi"/>
+          </m:rPr>
+          <w:rPr>
+            <w:rFonts w:ascii="Cambria Math" w:hAnsi="Cambria Math"/>
+          </w:rPr>
+          <m:t>α, β</m:t>
+        </m:r>
+      </m:oMath>
+      <w:r>
+        <w:rPr>
+          <w:b/>
+          <w:bCs/>
+          <w:lang w:val="en-US"/>
+        </w:rPr>
+        <w:t xml:space="preserve"> sang tọa độ góc </w:t>
+      </w:r>
+      <m:oMath>
+        <m:r>
+          <m:rPr>
+            <m:sty m:val="bi"/>
+          </m:rPr>
+          <w:rPr>
+            <w:rFonts w:ascii="Cambria Math" w:hAnsi="Cambria Math"/>
+          </w:rPr>
+          <m:t>θ</m:t>
+        </m:r>
+      </m:oMath>
+      <w:r>
+        <w:rPr>
+          <w:b/>
+          <w:bCs/>
+          <w:lang w:val="en-US"/>
+        </w:rPr>
+        <w:t xml:space="preserve">, </w:t>
+      </w:r>
+      <m:oMath>
+        <m:r>
+          <m:rPr>
+            <m:sty m:val="bi"/>
+          </m:rPr>
+          <w:rPr>
+            <w:rFonts w:ascii="Cambria Math" w:hAnsi="Cambria Math"/>
+            <w:lang w:val="en-US"/>
+          </w:rPr>
+          <m:t>φ</m:t>
+        </m:r>
+      </m:oMath>
+      <w:r>
+        <w:rPr>
+          <w:b/>
+          <w:bCs/>
+          <w:lang w:val="en-US"/>
+        </w:rPr>
+        <w:t xml:space="preserve"> và </w:t>
+      </w:r>
+      <m:oMath>
+        <m:r>
+          <m:rPr>
+            <m:sty m:val="bi"/>
+          </m:rPr>
+          <w:rPr>
+            <w:rFonts w:ascii="Cambria Math" w:hAnsi="Cambria Math"/>
+          </w:rPr>
+          <m:t>ψ</m:t>
+        </m:r>
+      </m:oMath>
+    </w:p>
+    <w:p>
+      <w:pPr>
+        <w:rPr>
+          <w:b/>
+          <w:bCs/>
+        </w:rPr>
+      </w:pPr>
+    </w:p>
+    <w:p>
+      <w:pPr>
+        <w:pStyle w:val="Heading2"/>
+        <w:rPr>
+          <w:b/>
+          <w:bCs/>
+          <w:lang w:val="en-US"/>
+        </w:rPr>
+      </w:pPr>
+      <w:r>
+        <w:rPr>
+          <w:b/>
+          <w:bCs/>
+          <w:lang w:val="en-US"/>
+        </w:rPr>
+        <w:t>Biểu diễn trạng thái lượng tử</w:t>
+      </w:r>
     </w:p>
     <w:p>
       <w:pPr>
@@ -192,7 +295,7 @@
                     </pic:cNvPicPr>
                   </pic:nvPicPr>
                   <pic:blipFill>
-                    <a:blip r:embed="rId4">
+                    <a:blip r:embed="rId5">
                       <a:extLst>
                         <a:ext uri="{28A0092B-C50C-407E-A947-70E740481C1C}">
                           <a14:useLocalDpi xmlns:a14="http://schemas.microsoft.com/office/drawing/2010/main" val="0"/>
@@ -280,7 +383,7 @@
                     </pic:cNvPicPr>
                   </pic:nvPicPr>
                   <pic:blipFill>
-                    <a:blip r:embed="rId5">
+                    <a:blip r:embed="rId6">
                       <a:extLst>
                         <a:ext uri="{28A0092B-C50C-407E-A947-70E740481C1C}">
                           <a14:useLocalDpi xmlns:a14="http://schemas.microsoft.com/office/drawing/2010/main" val="0"/>
@@ -329,6 +432,60 @@
           <w:szCs w:val="28"/>
         </w:rPr>
       </w:pPr>
+    </w:p>
+    <w:p>
+      <w:pPr>
+        <w:jc w:val="center"/>
+        <w:rPr>
+          <w:rFonts w:eastAsiaTheme="minorEastAsia"/>
+          <w:i/>
+          <w:iCs/>
+          <w:sz w:val="28"/>
+          <w:szCs w:val="28"/>
+          <w:lang w:val="en-US"/>
+        </w:rPr>
+      </w:pPr>
+      <w:r>
+        <w:rPr>
+          <w:rFonts w:eastAsiaTheme="minorEastAsia"/>
+          <w:i/>
+          <w:iCs/>
+          <w:sz w:val="28"/>
+          <w:szCs w:val="28"/>
+          <w:lang w:val="en-US"/>
+        </w:rPr>
+        <w:t>Mô tả trạng thái trên quả cầu Bloch</w:t>
+      </w:r>
+    </w:p>
+    <w:p>
+      <w:pPr>
+        <w:jc w:val="both"/>
+        <w:rPr>
+          <w:rFonts w:eastAsiaTheme="minorEastAsia"/>
+          <w:sz w:val="28"/>
+          <w:szCs w:val="28"/>
+        </w:rPr>
+      </w:pPr>
+    </w:p>
+    <w:p>
+      <w:pPr>
+        <w:pStyle w:val="Heading2"/>
+        <w:rPr>
+          <w:rFonts w:eastAsiaTheme="minorEastAsia"/>
+          <w:b/>
+          <w:bCs/>
+          <w:lang w:val="en-US"/>
+        </w:rPr>
+      </w:pPr>
+      <w:r>
+        <w:rPr>
+          <w:rFonts w:eastAsiaTheme="minorEastAsia"/>
+          <w:b/>
+          <w:bCs/>
+          <w:lang w:val="en-US"/>
+        </w:rPr>
+        <w:t>Chuyển đổi</w:t>
+      </w:r>
     </w:p>
     <w:p>
       <w:pPr>
@@ -552,6 +709,33 @@
     </w:p>
     <w:p>
       <w:pPr>
+        <w:pStyle w:val="Heading2"/>
+        <w:rPr>
+          <w:rFonts w:eastAsiaTheme="minorEastAsia"/>
+          <w:b/>
+          <w:bCs/>
+          <w:lang w:val="en-US"/>
+        </w:rPr>
+      </w:pPr>
+      <w:r>
+        <w:rPr>
+          <w:rFonts w:eastAsiaTheme="minorEastAsia"/>
+          <w:b/>
+          <w:bCs/>
+          <w:lang w:val="en-US"/>
+        </w:rPr>
+        <w:t>Công thức suy ra</w:t>
+      </w:r>
+    </w:p>
+    <w:p>
+      <w:pPr>
+        <w:rPr>
+          <w:lang w:val="en-US"/>
+        </w:rPr>
+      </w:pPr>
+    </w:p>
+    <w:p>
+      <w:pPr>
         <w:jc w:val="both"/>
         <w:rPr>
           <w:rFonts w:eastAsiaTheme="minorEastAsia"/>
@@ -559,80 +743,110 @@
           <w:szCs w:val="28"/>
         </w:rPr>
       </w:pPr>
-      <m:oMathPara>
-        <m:oMathParaPr>
-          <m:jc m:val="left"/>
-        </m:oMathParaPr>
-        <m:oMath>
-          <m:r>
-            <w:rPr>
-              <w:rFonts w:ascii="Cambria Math" w:eastAsiaTheme="minorEastAsia" w:hAnsi="Cambria Math"/>
-              <w:sz w:val="28"/>
-              <w:szCs w:val="28"/>
-            </w:rPr>
-            <m:t xml:space="preserve">θ = </m:t>
-          </m:r>
-          <m:func>
-            <m:funcPr>
-              <m:ctrlPr>
-                <w:rPr>
-                  <w:rFonts w:ascii="Cambria Math" w:eastAsiaTheme="minorEastAsia" w:hAnsi="Cambria Math"/>
-                  <w:i/>
-                  <w:sz w:val="28"/>
-                  <w:szCs w:val="28"/>
-                </w:rPr>
-              </m:ctrlPr>
-            </m:funcPr>
-            <m:fName>
-              <m:sSup>
-                <m:sSupPr>
-                  <m:ctrlPr>
-                    <w:rPr>
-                      <w:rFonts w:ascii="Cambria Math" w:eastAsiaTheme="minorEastAsia" w:hAnsi="Cambria Math"/>
-                      <w:i/>
-                      <w:sz w:val="28"/>
-                      <w:szCs w:val="28"/>
-                    </w:rPr>
-                  </m:ctrlPr>
-                </m:sSupPr>
-                <m:e>
-                  <m:r>
-                    <m:rPr>
-                      <m:sty m:val="p"/>
-                    </m:rPr>
-                    <w:rPr>
-                      <w:rFonts w:ascii="Cambria Math" w:hAnsi="Cambria Math"/>
-                      <w:sz w:val="28"/>
-                      <w:szCs w:val="28"/>
-                    </w:rPr>
-                    <m:t>2 cos</m:t>
-                  </m:r>
-                </m:e>
-                <m:sup>
-                  <m:r>
-                    <w:rPr>
-                      <w:rFonts w:ascii="Cambria Math" w:hAnsi="Cambria Math"/>
-                      <w:sz w:val="28"/>
-                      <w:szCs w:val="28"/>
-                    </w:rPr>
-                    <m:t>-1</m:t>
-                  </m:r>
-                </m:sup>
-              </m:sSup>
-            </m:fName>
-            <m:e>
-              <m:r>
-                <w:rPr>
-                  <w:rFonts w:ascii="Cambria Math" w:eastAsiaTheme="minorEastAsia" w:hAnsi="Cambria Math"/>
-                  <w:sz w:val="28"/>
-                  <w:szCs w:val="28"/>
-                </w:rPr>
-                <m:t>α</m:t>
-              </m:r>
-            </m:e>
-          </m:func>
-        </m:oMath>
-      </m:oMathPara>
+      <m:oMath>
+        <m:r>
+          <w:rPr>
+            <w:rFonts w:ascii="Cambria Math" w:eastAsiaTheme="minorEastAsia" w:hAnsi="Cambria Math"/>
+            <w:sz w:val="28"/>
+            <w:szCs w:val="28"/>
+          </w:rPr>
+          <m:t xml:space="preserve">θ = </m:t>
+        </m:r>
+        <m:func>
+          <m:funcPr>
+            <m:ctrlPr>
+              <w:rPr>
+                <w:rFonts w:ascii="Cambria Math" w:eastAsiaTheme="minorEastAsia" w:hAnsi="Cambria Math"/>
+                <w:i/>
+                <w:sz w:val="28"/>
+                <w:szCs w:val="28"/>
+              </w:rPr>
+            </m:ctrlPr>
+          </m:funcPr>
+          <m:fName>
+            <m:sSup>
+              <m:sSupPr>
+                <m:ctrlPr>
+                  <w:rPr>
+                    <w:rFonts w:ascii="Cambria Math" w:eastAsiaTheme="minorEastAsia" w:hAnsi="Cambria Math"/>
+                    <w:i/>
+                    <w:sz w:val="28"/>
+                    <w:szCs w:val="28"/>
+                  </w:rPr>
+                </m:ctrlPr>
+              </m:sSupPr>
+              <m:e>
+                <m:r>
+                  <m:rPr>
+                    <m:sty m:val="p"/>
+                  </m:rPr>
+                  <w:rPr>
+                    <w:rFonts w:ascii="Cambria Math" w:hAnsi="Cambria Math"/>
+                    <w:sz w:val="28"/>
+                    <w:szCs w:val="28"/>
+                  </w:rPr>
+                  <m:t>2 cos</m:t>
+                </m:r>
+              </m:e>
+              <m:sup>
+                <m:r>
+                  <w:rPr>
+                    <w:rFonts w:ascii="Cambria Math" w:hAnsi="Cambria Math"/>
+                    <w:sz w:val="28"/>
+                    <w:szCs w:val="28"/>
+                  </w:rPr>
+                  <m:t>-1</m:t>
+                </m:r>
+              </m:sup>
+            </m:sSup>
+          </m:fName>
+          <m:e>
+            <m:r>
+              <w:rPr>
+                <w:rFonts w:ascii="Cambria Math" w:eastAsiaTheme="minorEastAsia" w:hAnsi="Cambria Math"/>
+                <w:sz w:val="28"/>
+                <w:szCs w:val="28"/>
+              </w:rPr>
+              <m:t>α</m:t>
+            </m:r>
+          </m:e>
+        </m:func>
+      </m:oMath>
+      <w:r>
+        <w:rPr>
+          <w:rFonts w:eastAsiaTheme="minorEastAsia"/>
+          <w:sz w:val="28"/>
+          <w:szCs w:val="28"/>
+          <w:lang w:val="en-US"/>
+        </w:rPr>
+        <w:tab/>
+      </w:r>
+      <m:oMath>
+        <m:r>
+          <w:rPr>
+            <w:rFonts w:ascii="Cambria Math" w:hAnsi="Cambria Math"/>
+            <w:sz w:val="28"/>
+            <w:szCs w:val="28"/>
+          </w:rPr>
+          <m:t>ψ</m:t>
+        </m:r>
+        <m:r>
+          <w:rPr>
+            <w:rFonts w:ascii="Cambria Math" w:hAnsi="Cambria Math"/>
+            <w:sz w:val="28"/>
+            <w:szCs w:val="28"/>
+          </w:rPr>
+          <m:t xml:space="preserve">=1 </m:t>
+        </m:r>
+      </m:oMath>
+      <w:r>
+        <w:rPr>
+          <w:rFonts w:eastAsiaTheme="minorEastAsia"/>
+          <w:sz w:val="28"/>
+          <w:szCs w:val="28"/>
+        </w:rPr>
+        <w:t>(Do QC.Bloch là QC.đơn vị,độ dài vector đơn vị=1)</w:t>
+      </w:r>
     </w:p>
     <w:p>
       <w:pPr>
@@ -956,16 +1170,7 @@
               <w:szCs w:val="28"/>
               <w:lang w:val="en-US"/>
             </w:rPr>
-            <m:t xml:space="preserve">⟺ φ = </m:t>
-          </m:r>
-          <m:r>
-            <w:rPr>
-              <w:rFonts w:ascii="Cambria Math" w:eastAsiaTheme="minorEastAsia" w:hAnsi="Cambria Math"/>
-              <w:sz w:val="28"/>
-              <w:szCs w:val="28"/>
-              <w:lang w:val="en-US"/>
-            </w:rPr>
-            <m:t>arg</m:t>
+            <m:t>⟺ φ = arg</m:t>
           </m:r>
           <m:d>
             <m:dPr>
@@ -1079,68 +1284,866 @@
               <w:szCs w:val="28"/>
               <w:lang w:val="en-US"/>
             </w:rPr>
-            <m:t xml:space="preserve"> (Pha của số phức β)</m:t>
+            <m:t xml:space="preserve"> (Pha của số phức β</m:t>
+          </m:r>
+          <m:r>
+            <w:rPr>
+              <w:rFonts w:ascii="Cambria Math" w:eastAsiaTheme="minorEastAsia" w:hAnsi="Cambria Math"/>
+              <w:sz w:val="28"/>
+              <w:szCs w:val="28"/>
+              <w:lang w:val="en-US"/>
+            </w:rPr>
+            <m:t>)</m:t>
           </m:r>
         </m:oMath>
       </m:oMathPara>
     </w:p>
     <w:p>
       <w:pPr>
-        <w:jc w:val="both"/>
-        <w:rPr>
-          <w:rFonts w:eastAsiaTheme="minorEastAsia"/>
-          <w:sz w:val="28"/>
-          <w:szCs w:val="28"/>
-          <w:lang w:val="en-US"/>
-        </w:rPr>
-      </w:pPr>
-    </w:p>
-    <w:p>
-      <w:pPr>
-        <w:jc w:val="center"/>
-        <w:rPr>
-          <w:rFonts w:ascii="Times New Roman" w:eastAsia="Times New Roman" w:hAnsi="Times New Roman" w:cs="Times New Roman"/>
-          <w:sz w:val="28"/>
-          <w:szCs w:val="28"/>
-        </w:rPr>
-      </w:pPr>
-    </w:p>
-    <w:p>
-      <w:pPr>
-        <w:jc w:val="both"/>
-        <w:rPr>
-          <w:rFonts w:eastAsiaTheme="minorEastAsia"/>
-          <w:sz w:val="28"/>
-          <w:szCs w:val="28"/>
-          <w:lang w:val="en-US"/>
-        </w:rPr>
-      </w:pPr>
-    </w:p>
-    <w:p>
-      <w:pPr>
-        <w:jc w:val="both"/>
-        <w:rPr>
-          <w:rFonts w:eastAsiaTheme="minorEastAsia"/>
-          <w:sz w:val="28"/>
-          <w:szCs w:val="28"/>
-          <w:lang w:val="en-US"/>
-        </w:rPr>
-      </w:pPr>
-    </w:p>
-    <w:p>
-      <w:pPr>
-        <w:jc w:val="both"/>
-        <w:rPr>
-          <w:rFonts w:eastAsiaTheme="minorEastAsia"/>
-          <w:sz w:val="28"/>
-          <w:szCs w:val="28"/>
+        <w:rPr>
+          <w:rFonts w:eastAsiaTheme="minorEastAsia"/>
+          <w:sz w:val="28"/>
+          <w:szCs w:val="28"/>
+          <w:lang w:val="en-US"/>
+        </w:rPr>
+      </w:pPr>
+      <w:r>
+        <w:rPr>
+          <w:rFonts w:eastAsiaTheme="minorEastAsia"/>
+          <w:sz w:val="28"/>
+          <w:szCs w:val="28"/>
+          <w:lang w:val="en-US"/>
+        </w:rPr>
+        <w:br w:type="page"/>
+      </w:r>
+    </w:p>
+    <w:p>
+      <w:pPr>
+        <w:pStyle w:val="Heading1"/>
+        <w:rPr>
+          <w:rFonts w:eastAsiaTheme="minorEastAsia"/>
+          <w:b/>
+          <w:bCs/>
+          <w:lang w:val="en-US"/>
+        </w:rPr>
+      </w:pPr>
+      <w:r>
+        <w:rPr>
+          <w:rFonts w:eastAsiaTheme="minorEastAsia"/>
+          <w:b/>
+          <w:bCs/>
+          <w:lang w:val="en-US"/>
+        </w:rPr>
+        <w:lastRenderedPageBreak/>
+        <w:t>Tính góc xoay giữa 2 trạng thái</w:t>
+      </w:r>
+    </w:p>
+    <w:p>
+      <w:pPr>
+        <w:pStyle w:val="Heading2"/>
+        <w:rPr>
+          <w:b/>
+          <w:bCs/>
+          <w:lang w:val="en-US"/>
+        </w:rPr>
+      </w:pPr>
+      <w:r>
+        <w:rPr>
+          <w:b/>
+          <w:bCs/>
+          <w:lang w:val="en-US"/>
+        </w:rPr>
+        <w:t>Tính theta, phi</w:t>
+      </w:r>
+      <w:r>
+        <w:rPr>
+          <w:b/>
+          <w:bCs/>
+          <w:lang w:val="en-US"/>
+        </w:rPr>
+        <w:t xml:space="preserve"> từ 2 số phức alpha và beta</w:t>
+      </w:r>
+    </w:p>
+    <w:p>
+      <w:pPr>
+        <w:rPr>
+          <w:rFonts w:eastAsiaTheme="minorEastAsia"/>
+          <w:sz w:val="28"/>
+          <w:szCs w:val="28"/>
+        </w:rPr>
+      </w:pPr>
+      <m:oMathPara>
+        <m:oMath>
+          <m:r>
+            <w:rPr>
+              <w:rFonts w:ascii="Cambria Math" w:eastAsiaTheme="minorEastAsia" w:hAnsi="Cambria Math"/>
+              <w:sz w:val="28"/>
+              <w:szCs w:val="28"/>
+            </w:rPr>
+            <m:t xml:space="preserve">θ = </m:t>
+          </m:r>
+          <m:func>
+            <m:funcPr>
+              <m:ctrlPr>
+                <w:rPr>
+                  <w:rFonts w:ascii="Cambria Math" w:eastAsiaTheme="minorEastAsia" w:hAnsi="Cambria Math"/>
+                  <w:i/>
+                  <w:sz w:val="28"/>
+                  <w:szCs w:val="28"/>
+                </w:rPr>
+              </m:ctrlPr>
+            </m:funcPr>
+            <m:fName>
+              <m:sSup>
+                <m:sSupPr>
+                  <m:ctrlPr>
+                    <w:rPr>
+                      <w:rFonts w:ascii="Cambria Math" w:eastAsiaTheme="minorEastAsia" w:hAnsi="Cambria Math"/>
+                      <w:i/>
+                      <w:sz w:val="28"/>
+                      <w:szCs w:val="28"/>
+                    </w:rPr>
+                  </m:ctrlPr>
+                </m:sSupPr>
+                <m:e>
+                  <m:r>
+                    <m:rPr>
+                      <m:sty m:val="p"/>
+                    </m:rPr>
+                    <w:rPr>
+                      <w:rFonts w:ascii="Cambria Math" w:hAnsi="Cambria Math"/>
+                      <w:sz w:val="28"/>
+                      <w:szCs w:val="28"/>
+                    </w:rPr>
+                    <m:t>2 cos</m:t>
+                  </m:r>
+                </m:e>
+                <m:sup>
+                  <m:r>
+                    <w:rPr>
+                      <w:rFonts w:ascii="Cambria Math" w:hAnsi="Cambria Math"/>
+                      <w:sz w:val="28"/>
+                      <w:szCs w:val="28"/>
+                    </w:rPr>
+                    <m:t>-1</m:t>
+                  </m:r>
+                </m:sup>
+              </m:sSup>
+            </m:fName>
+            <m:e>
+              <m:r>
+                <w:rPr>
+                  <w:rFonts w:ascii="Cambria Math" w:eastAsiaTheme="minorEastAsia" w:hAnsi="Cambria Math"/>
+                  <w:sz w:val="28"/>
+                  <w:szCs w:val="28"/>
+                </w:rPr>
+                <m:t>α</m:t>
+              </m:r>
+            </m:e>
+          </m:func>
+        </m:oMath>
+      </m:oMathPara>
+    </w:p>
+    <w:p>
+      <w:pPr>
+        <w:rPr>
+          <w:rFonts w:eastAsiaTheme="minorEastAsia"/>
+          <w:sz w:val="28"/>
+          <w:szCs w:val="28"/>
+          <w:lang w:val="en-US"/>
+        </w:rPr>
+      </w:pPr>
+      <m:oMathPara>
+        <m:oMath>
+          <m:r>
+            <w:rPr>
+              <w:rFonts w:ascii="Cambria Math" w:eastAsiaTheme="minorEastAsia" w:hAnsi="Cambria Math"/>
+              <w:sz w:val="28"/>
+              <w:szCs w:val="28"/>
+              <w:lang w:val="en-US"/>
+            </w:rPr>
+            <m:t>φ = arg</m:t>
+          </m:r>
+          <m:d>
+            <m:dPr>
+              <m:ctrlPr>
+                <w:rPr>
+                  <w:rFonts w:ascii="Cambria Math" w:eastAsiaTheme="minorEastAsia" w:hAnsi="Cambria Math"/>
+                  <w:i/>
+                  <w:sz w:val="28"/>
+                  <w:szCs w:val="28"/>
+                  <w:lang w:val="en-US"/>
+                </w:rPr>
+              </m:ctrlPr>
+            </m:dPr>
+            <m:e>
+              <m:f>
+                <m:fPr>
+                  <m:ctrlPr>
+                    <w:rPr>
+                      <w:rFonts w:ascii="Cambria Math" w:eastAsiaTheme="minorEastAsia" w:hAnsi="Cambria Math"/>
+                      <w:i/>
+                      <w:sz w:val="28"/>
+                      <w:szCs w:val="28"/>
+                      <w:lang w:val="en-US"/>
+                    </w:rPr>
+                  </m:ctrlPr>
+                </m:fPr>
+                <m:num>
+                  <m:r>
+                    <w:rPr>
+                      <w:rFonts w:ascii="Cambria Math" w:eastAsiaTheme="minorEastAsia" w:hAnsi="Cambria Math"/>
+                      <w:sz w:val="28"/>
+                      <w:szCs w:val="28"/>
+                      <w:lang w:val="en-US"/>
+                    </w:rPr>
+                    <m:t>β</m:t>
+                  </m:r>
+                </m:num>
+                <m:den>
+                  <m:func>
+                    <m:funcPr>
+                      <m:ctrlPr>
+                        <w:rPr>
+                          <w:rFonts w:ascii="Cambria Math" w:eastAsiaTheme="minorEastAsia" w:hAnsi="Cambria Math"/>
+                          <w:i/>
+                          <w:sz w:val="28"/>
+                          <w:szCs w:val="28"/>
+                          <w:lang w:val="en-US"/>
+                        </w:rPr>
+                      </m:ctrlPr>
+                    </m:funcPr>
+                    <m:fName>
+                      <m:r>
+                        <m:rPr>
+                          <m:sty m:val="p"/>
+                        </m:rPr>
+                        <w:rPr>
+                          <w:rFonts w:ascii="Cambria Math" w:hAnsi="Cambria Math"/>
+                          <w:sz w:val="28"/>
+                          <w:szCs w:val="28"/>
+                          <w:lang w:val="en-US"/>
+                        </w:rPr>
+                        <m:t>sin</m:t>
+                      </m:r>
+                    </m:fName>
+                    <m:e>
+                      <m:f>
+                        <m:fPr>
+                          <m:ctrlPr>
+                            <w:rPr>
+                              <w:rFonts w:ascii="Cambria Math" w:eastAsiaTheme="minorEastAsia" w:hAnsi="Cambria Math"/>
+                              <w:i/>
+                              <w:sz w:val="28"/>
+                              <w:szCs w:val="28"/>
+                              <w:lang w:val="en-US"/>
+                            </w:rPr>
+                          </m:ctrlPr>
+                        </m:fPr>
+                        <m:num>
+                          <m:r>
+                            <w:rPr>
+                              <w:rFonts w:ascii="Cambria Math" w:eastAsiaTheme="minorEastAsia" w:hAnsi="Cambria Math"/>
+                              <w:sz w:val="28"/>
+                              <w:szCs w:val="28"/>
+                              <w:lang w:val="en-US"/>
+                            </w:rPr>
+                            <m:t>θ</m:t>
+                          </m:r>
+                        </m:num>
+                        <m:den>
+                          <m:r>
+                            <w:rPr>
+                              <w:rFonts w:ascii="Cambria Math" w:eastAsiaTheme="minorEastAsia" w:hAnsi="Cambria Math"/>
+                              <w:sz w:val="28"/>
+                              <w:szCs w:val="28"/>
+                              <w:lang w:val="en-US"/>
+                            </w:rPr>
+                            <m:t>2</m:t>
+                          </m:r>
+                        </m:den>
+                      </m:f>
+                    </m:e>
+                  </m:func>
+                </m:den>
+              </m:f>
+            </m:e>
+          </m:d>
+          <m:r>
+            <w:rPr>
+              <w:rFonts w:ascii="Cambria Math" w:eastAsiaTheme="minorEastAsia" w:hAnsi="Cambria Math"/>
+              <w:sz w:val="28"/>
+              <w:szCs w:val="28"/>
+              <w:lang w:val="en-US"/>
+            </w:rPr>
+            <m:t xml:space="preserve"> (Pha của số phức β</m:t>
+          </m:r>
+          <m:r>
+            <w:rPr>
+              <w:rFonts w:ascii="Cambria Math" w:eastAsiaTheme="minorEastAsia" w:hAnsi="Cambria Math"/>
+              <w:sz w:val="28"/>
+              <w:szCs w:val="28"/>
+              <w:lang w:val="en-US"/>
+            </w:rPr>
+            <m:t>)</m:t>
+          </m:r>
+        </m:oMath>
+      </m:oMathPara>
+    </w:p>
+    <w:p>
+      <w:pPr>
+        <w:pStyle w:val="Heading2"/>
+        <w:rPr>
+          <w:b/>
+          <w:bCs/>
+          <w:lang w:val="en-US"/>
+        </w:rPr>
+      </w:pPr>
+      <w:r>
+        <w:rPr>
+          <w:b/>
+          <w:bCs/>
+          <w:lang w:val="en-US"/>
+        </w:rPr>
+        <w:t>Tọa độ góc</w:t>
+      </w:r>
+    </w:p>
+    <w:p>
+      <w:pPr>
+        <w:rPr>
+          <w:rFonts w:eastAsiaTheme="minorEastAsia"/>
+          <w:lang w:val="en-US"/>
+        </w:rPr>
+      </w:pPr>
+      <w:r>
+        <w:rPr>
+          <w:lang w:val="en-US"/>
+        </w:rPr>
+        <w:t xml:space="preserve">Biểu diễn vector </w:t>
+      </w:r>
+      <w:r>
+        <w:rPr>
+          <w:lang w:val="en-US"/>
+        </w:rPr>
+        <w:t>theo</w:t>
+      </w:r>
+      <w:r>
+        <w:rPr>
+          <w:lang w:val="en-US"/>
+        </w:rPr>
+        <w:t xml:space="preserve"> tọa độ góc, với lần lượt các tham số </w:t>
+      </w:r>
+      <m:oMath>
+        <m:d>
+          <m:dPr>
+            <m:ctrlPr>
+              <w:rPr>
+                <w:rFonts w:ascii="Cambria Math" w:hAnsi="Cambria Math"/>
+                <w:i/>
+                <w:lang w:val="en-US"/>
+              </w:rPr>
+            </m:ctrlPr>
+          </m:dPr>
+          <m:e>
+            <m:r>
+              <w:rPr>
+                <w:rFonts w:ascii="Cambria Math" w:eastAsiaTheme="minorEastAsia" w:hAnsi="Cambria Math"/>
+                <w:sz w:val="28"/>
+                <w:szCs w:val="28"/>
+              </w:rPr>
+              <m:t>θ</m:t>
+            </m:r>
+            <m:r>
+              <w:rPr>
+                <w:rFonts w:ascii="Cambria Math" w:eastAsiaTheme="minorEastAsia" w:hAnsi="Cambria Math"/>
+                <w:sz w:val="28"/>
+                <w:szCs w:val="28"/>
+              </w:rPr>
+              <m:t xml:space="preserve">, </m:t>
+            </m:r>
+            <m:r>
+              <w:rPr>
+                <w:rFonts w:ascii="Cambria Math" w:eastAsiaTheme="minorEastAsia" w:hAnsi="Cambria Math"/>
+                <w:sz w:val="28"/>
+                <w:szCs w:val="28"/>
+                <w:lang w:val="en-US"/>
+              </w:rPr>
+              <m:t>φ</m:t>
+            </m:r>
+            <m:r>
+              <w:rPr>
+                <w:rFonts w:ascii="Cambria Math" w:eastAsiaTheme="minorEastAsia" w:hAnsi="Cambria Math"/>
+                <w:sz w:val="28"/>
+                <w:szCs w:val="28"/>
+                <w:lang w:val="en-US"/>
+              </w:rPr>
+              <m:t xml:space="preserve">, </m:t>
+            </m:r>
+            <m:r>
+              <w:rPr>
+                <w:rFonts w:ascii="Cambria Math" w:hAnsi="Cambria Math"/>
+                <w:sz w:val="28"/>
+                <w:szCs w:val="28"/>
+              </w:rPr>
+              <m:t>ψ</m:t>
+            </m:r>
+            <m:ctrlPr>
+              <w:rPr>
+                <w:rFonts w:ascii="Cambria Math" w:hAnsi="Cambria Math"/>
+                <w:i/>
+                <w:sz w:val="28"/>
+                <w:szCs w:val="28"/>
+              </w:rPr>
+            </m:ctrlPr>
+          </m:e>
+        </m:d>
+      </m:oMath>
+      <w:r>
+        <w:rPr>
+          <w:rFonts w:eastAsiaTheme="minorEastAsia"/>
+          <w:sz w:val="28"/>
+          <w:szCs w:val="28"/>
+          <w:lang w:val="en-US"/>
+        </w:rPr>
+        <w:t xml:space="preserve"> </w:t>
+      </w:r>
+      <w:r>
+        <w:rPr>
+          <w:rFonts w:eastAsiaTheme="minorEastAsia"/>
+          <w:lang w:val="en-US"/>
+        </w:rPr>
+        <w:t xml:space="preserve">(Trong đó tham số </w:t>
+      </w:r>
+      <m:oMath>
+        <m:r>
+          <w:rPr>
+            <w:rFonts w:ascii="Cambria Math" w:hAnsi="Cambria Math"/>
+          </w:rPr>
+          <m:t>ψ</m:t>
+        </m:r>
+      </m:oMath>
+      <w:r>
+        <w:rPr>
+          <w:rFonts w:eastAsiaTheme="minorEastAsia"/>
+          <w:lang w:val="en-US"/>
+        </w:rPr>
+        <w:t xml:space="preserve"> có giá trị = 1).</w:t>
+      </w:r>
+    </w:p>
+    <w:p>
+      <w:pPr>
+        <w:rPr>
+          <w:rFonts w:eastAsiaTheme="minorEastAsia"/>
+          <w:lang w:val="en-US"/>
+        </w:rPr>
+      </w:pPr>
+      <w:r>
+        <w:rPr>
+          <w:rFonts w:eastAsiaTheme="minorEastAsia"/>
+          <w:lang w:val="en-US"/>
+        </w:rPr>
+        <w:t>3 Tham số lần lượt đại diện cho:</w:t>
+      </w:r>
+    </w:p>
+    <w:p>
+      <w:pPr>
+        <w:pStyle w:val="ListParagraph"/>
+        <w:numPr>
+          <w:ilvl w:val="0"/>
+          <w:numId w:val="1"/>
+        </w:numPr>
+        <w:rPr>
+          <w:rFonts w:eastAsiaTheme="minorEastAsia"/>
+          <w:lang w:val="en-US"/>
+        </w:rPr>
+      </w:pPr>
+      <w:r>
+        <w:rPr>
+          <w:rFonts w:eastAsiaTheme="minorEastAsia"/>
+          <w:lang w:val="en-US"/>
+        </w:rPr>
+        <w:t>Góc giữa Oz và vector</w:t>
+      </w:r>
+    </w:p>
+    <w:p>
+      <w:pPr>
+        <w:pStyle w:val="ListParagraph"/>
+        <w:numPr>
+          <w:ilvl w:val="0"/>
+          <w:numId w:val="1"/>
+        </w:numPr>
+        <w:rPr>
+          <w:rFonts w:eastAsiaTheme="minorEastAsia"/>
+          <w:lang w:val="en-US"/>
+        </w:rPr>
+      </w:pPr>
+      <w:r>
+        <w:rPr>
+          <w:rFonts w:eastAsiaTheme="minorEastAsia"/>
+          <w:lang w:val="en-US"/>
+        </w:rPr>
+        <w:t>Góc giữa Ox và vector</w:t>
+      </w:r>
+    </w:p>
+    <w:p>
+      <w:pPr>
+        <w:pStyle w:val="ListParagraph"/>
+        <w:numPr>
+          <w:ilvl w:val="0"/>
+          <w:numId w:val="1"/>
+        </w:numPr>
+        <w:rPr>
+          <w:rFonts w:eastAsiaTheme="minorEastAsia"/>
+          <w:lang w:val="en-US"/>
+        </w:rPr>
+      </w:pPr>
+      <w:r>
+        <w:rPr>
+          <w:rFonts w:eastAsiaTheme="minorEastAsia"/>
+          <w:lang w:val="en-US"/>
+        </w:rPr>
+        <w:t>Chiều dài của vector</w:t>
+      </w:r>
+    </w:p>
+    <w:p>
+      <w:pPr>
+        <w:rPr>
+          <w:rFonts w:eastAsiaTheme="minorEastAsia"/>
+          <w:lang w:val="en-US"/>
+        </w:rPr>
+      </w:pPr>
+    </w:p>
+    <w:p>
+      <w:pPr>
+        <w:pStyle w:val="Heading2"/>
+        <w:rPr>
+          <w:rFonts w:eastAsiaTheme="minorEastAsia"/>
+          <w:b/>
+          <w:bCs/>
+          <w:lang w:val="en-US"/>
+        </w:rPr>
+      </w:pPr>
+      <w:r>
+        <w:rPr>
+          <w:rFonts w:eastAsiaTheme="minorEastAsia"/>
+          <w:b/>
+          <w:bCs/>
+          <w:lang w:val="en-US"/>
+        </w:rPr>
+        <w:t>Tính toán góc quay</w:t>
+      </w:r>
+    </w:p>
+    <w:p>
+      <w:pPr>
+        <w:rPr>
+          <w:rFonts w:eastAsiaTheme="minorEastAsia"/>
+          <w:lang w:val="en-US"/>
+        </w:rPr>
+      </w:pPr>
+      <w:r>
+        <w:rPr>
+          <w:rFonts w:eastAsiaTheme="minorEastAsia"/>
+          <w:lang w:val="en-US"/>
+        </w:rPr>
+        <w:t>Nhận thấy, có thể tính được các góc quay trên trục Ox, Oz như sau:</w:t>
+      </w:r>
+    </w:p>
+    <w:p>
+      <w:pPr>
+        <w:rPr>
+          <w:rFonts w:eastAsiaTheme="minorEastAsia"/>
+          <w:lang w:val="en-US"/>
+        </w:rPr>
+      </w:pPr>
+      <w:r>
+        <w:rPr>
+          <w:rFonts w:eastAsiaTheme="minorEastAsia"/>
+          <w:lang w:val="en-US"/>
+        </w:rPr>
+        <w:t xml:space="preserve">Gọi góc quay trên 2 trục Ox, Oz lần lượt là </w:t>
+      </w:r>
+      <m:oMath>
+        <m:r>
+          <w:rPr>
+            <w:rFonts w:ascii="Cambria Math" w:eastAsiaTheme="minorEastAsia" w:hAnsi="Cambria Math"/>
+            <w:lang w:val="en-US"/>
+          </w:rPr>
+          <m:t>λ và ω</m:t>
+        </m:r>
+      </m:oMath>
+    </w:p>
+    <w:p>
+      <w:pPr>
+        <w:rPr>
+          <w:rFonts w:eastAsiaTheme="minorEastAsia"/>
+          <w:lang w:val="en-US"/>
+        </w:rPr>
+      </w:pPr>
+      <w:r>
+        <w:rPr>
+          <w:rFonts w:eastAsiaTheme="minorEastAsia"/>
+          <w:lang w:val="en-US"/>
+        </w:rPr>
+        <w:t>Ta có:</w:t>
+      </w:r>
+    </w:p>
+    <w:p>
+      <w:pPr>
+        <w:rPr>
+          <w:rFonts w:eastAsiaTheme="minorEastAsia"/>
+          <w:lang w:val="en-US"/>
+        </w:rPr>
+      </w:pPr>
+      <m:oMathPara>
+        <m:oMath>
+          <m:r>
+            <w:rPr>
+              <w:rFonts w:ascii="Cambria Math" w:hAnsi="Cambria Math"/>
+              <w:lang w:val="en-US"/>
+            </w:rPr>
+            <m:t xml:space="preserve">ω= </m:t>
+          </m:r>
+          <m:sSub>
+            <m:sSubPr>
+              <m:ctrlPr>
+                <w:rPr>
+                  <w:rFonts w:ascii="Cambria Math" w:hAnsi="Cambria Math"/>
+                  <w:i/>
+                  <w:lang w:val="en-US"/>
+                </w:rPr>
+              </m:ctrlPr>
+            </m:sSubPr>
+            <m:e>
+              <m:r>
+                <w:rPr>
+                  <w:rFonts w:ascii="Cambria Math" w:hAnsi="Cambria Math"/>
+                  <w:lang w:val="en-US"/>
+                </w:rPr>
+                <m:t>φ</m:t>
+              </m:r>
+            </m:e>
+            <m:sub>
+              <m:r>
+                <w:rPr>
+                  <w:rFonts w:ascii="Cambria Math" w:hAnsi="Cambria Math"/>
+                  <w:lang w:val="en-US"/>
+                </w:rPr>
+                <m:t>2</m:t>
+              </m:r>
+            </m:sub>
+          </m:sSub>
+          <m:r>
+            <w:rPr>
+              <w:rFonts w:ascii="Cambria Math" w:hAnsi="Cambria Math"/>
+              <w:lang w:val="en-US"/>
+            </w:rPr>
+            <m:t xml:space="preserve">- </m:t>
+          </m:r>
+          <m:sSub>
+            <m:sSubPr>
+              <m:ctrlPr>
+                <w:rPr>
+                  <w:rFonts w:ascii="Cambria Math" w:hAnsi="Cambria Math"/>
+                  <w:i/>
+                  <w:lang w:val="en-US"/>
+                </w:rPr>
+              </m:ctrlPr>
+            </m:sSubPr>
+            <m:e>
+              <m:r>
+                <w:rPr>
+                  <w:rFonts w:ascii="Cambria Math" w:hAnsi="Cambria Math"/>
+                  <w:lang w:val="en-US"/>
+                </w:rPr>
+                <m:t>φ</m:t>
+              </m:r>
+            </m:e>
+            <m:sub>
+              <m:r>
+                <w:rPr>
+                  <w:rFonts w:ascii="Cambria Math" w:hAnsi="Cambria Math"/>
+                  <w:lang w:val="en-US"/>
+                </w:rPr>
+                <m:t>1</m:t>
+              </m:r>
+            </m:sub>
+          </m:sSub>
+        </m:oMath>
+      </m:oMathPara>
+    </w:p>
+    <w:p>
+      <w:pPr>
+        <w:rPr>
+          <w:rFonts w:eastAsiaTheme="minorEastAsia"/>
+          <w:lang w:val="en-US"/>
+        </w:rPr>
+      </w:pPr>
+      <m:oMathPara>
+        <m:oMath>
+          <m:r>
+            <w:rPr>
+              <w:rFonts w:ascii="Cambria Math" w:eastAsiaTheme="minorEastAsia" w:hAnsi="Cambria Math"/>
+              <w:lang w:val="en-US"/>
+            </w:rPr>
+            <m:t xml:space="preserve">λ= </m:t>
+          </m:r>
+          <m:sSub>
+            <m:sSubPr>
+              <m:ctrlPr>
+                <w:rPr>
+                  <w:rFonts w:ascii="Cambria Math" w:hAnsi="Cambria Math"/>
+                  <w:i/>
+                  <w:lang w:val="en-US"/>
+                </w:rPr>
+              </m:ctrlPr>
+            </m:sSubPr>
+            <m:e>
+              <m:r>
+                <w:rPr>
+                  <w:rFonts w:ascii="Cambria Math" w:eastAsiaTheme="minorEastAsia" w:hAnsi="Cambria Math"/>
+                  <w:lang w:val="en-US"/>
+                </w:rPr>
+                <m:t>θ</m:t>
+              </m:r>
+            </m:e>
+            <m:sub>
+              <m:r>
+                <w:rPr>
+                  <w:rFonts w:ascii="Cambria Math" w:hAnsi="Cambria Math"/>
+                  <w:lang w:val="en-US"/>
+                </w:rPr>
+                <m:t>2</m:t>
+              </m:r>
+            </m:sub>
+          </m:sSub>
+          <m:r>
+            <w:rPr>
+              <w:rFonts w:ascii="Cambria Math" w:eastAsiaTheme="minorEastAsia" w:hAnsi="Cambria Math"/>
+              <w:lang w:val="en-US"/>
+            </w:rPr>
+            <m:t xml:space="preserve">- </m:t>
+          </m:r>
+          <m:sSub>
+            <m:sSubPr>
+              <m:ctrlPr>
+                <w:rPr>
+                  <w:rFonts w:ascii="Cambria Math" w:hAnsi="Cambria Math"/>
+                  <w:i/>
+                  <w:lang w:val="en-US"/>
+                </w:rPr>
+              </m:ctrlPr>
+            </m:sSubPr>
+            <m:e>
+              <m:r>
+                <w:rPr>
+                  <w:rFonts w:ascii="Cambria Math" w:eastAsiaTheme="minorEastAsia" w:hAnsi="Cambria Math"/>
+                  <w:lang w:val="en-US"/>
+                </w:rPr>
+                <m:t>θ</m:t>
+              </m:r>
+            </m:e>
+            <m:sub>
+              <m:r>
+                <w:rPr>
+                  <w:rFonts w:ascii="Cambria Math" w:hAnsi="Cambria Math"/>
+                  <w:lang w:val="en-US"/>
+                </w:rPr>
+                <m:t>1</m:t>
+              </m:r>
+            </m:sub>
+          </m:sSub>
+        </m:oMath>
+      </m:oMathPara>
+    </w:p>
+    <w:p>
+      <w:pPr>
+        <w:rPr>
+          <w:rFonts w:eastAsiaTheme="minorEastAsia"/>
+          <w:lang w:val="en-US"/>
+        </w:rPr>
+      </w:pPr>
+      <w:r>
+        <w:rPr>
+          <w:rFonts w:eastAsiaTheme="minorEastAsia"/>
+          <w:lang w:val="en-US"/>
+        </w:rPr>
+        <w:t>Chuyển sang code numpy</w:t>
+      </w:r>
+      <w:r>
+        <w:rPr>
+          <w:rFonts w:eastAsiaTheme="minorEastAsia"/>
+          <w:lang w:val="en-US"/>
+        </w:rPr>
+        <w:t xml:space="preserve"> (với initial state và target state là 2 NPArray đầu vào đã được tính toán sang hệ tọa độ góc)</w:t>
+      </w:r>
+      <w:r>
+        <w:rPr>
+          <w:rFonts w:eastAsiaTheme="minorEastAsia"/>
+          <w:lang w:val="en-US"/>
+        </w:rPr>
+        <w:t>:</w:t>
+      </w:r>
+    </w:p>
+    <w:p>
+      <w:pPr>
+        <w:rPr>
+          <w:rFonts w:eastAsiaTheme="minorEastAsia"/>
+          <w:lang w:val="en-US"/>
+        </w:rPr>
+      </w:pPr>
+      <w:r>
+        <w:rPr>
+          <w:rFonts w:eastAsiaTheme="minorEastAsia"/>
+          <w:lang w:val="en-US"/>
+        </w:rPr>
+        <w:drawing>
+          <wp:inline distT="0" distB="0" distL="0" distR="0" wp14:anchorId="1EC2940F" wp14:editId="0BEB192A">
+            <wp:extent cx="6858000" cy="1931035"/>
+            <wp:effectExtent l="0" t="0" r="0" b="0"/>
+            <wp:docPr id="1" name="Picture 1"/>
+            <wp:cNvGraphicFramePr>
+              <a:graphicFrameLocks xmlns:a="http://schemas.openxmlformats.org/drawingml/2006/main" noChangeAspect="1"/>
+            </wp:cNvGraphicFramePr>
+            <a:graphic xmlns:a="http://schemas.openxmlformats.org/drawingml/2006/main">
+              <a:graphicData uri="http://schemas.openxmlformats.org/drawingml/2006/picture">
+                <pic:pic xmlns:pic="http://schemas.openxmlformats.org/drawingml/2006/picture">
+                  <pic:nvPicPr>
+                    <pic:cNvPr id="1" name=""/>
+                    <pic:cNvPicPr/>
+                  </pic:nvPicPr>
+                  <pic:blipFill>
+                    <a:blip r:embed="rId7"/>
+                    <a:stretch>
+                      <a:fillRect/>
+                    </a:stretch>
+                  </pic:blipFill>
+                  <pic:spPr>
+                    <a:xfrm>
+                      <a:off x="0" y="0"/>
+                      <a:ext cx="6858000" cy="1931035"/>
+                    </a:xfrm>
+                    <a:prstGeom prst="rect">
+                      <a:avLst/>
+                    </a:prstGeom>
+                  </pic:spPr>
+                </pic:pic>
+              </a:graphicData>
+            </a:graphic>
+          </wp:inline>
+        </w:drawing>
+      </w:r>
+    </w:p>
+    <w:p>
+      <w:pPr>
+        <w:rPr>
+          <w:rFonts w:eastAsiaTheme="minorEastAsia"/>
           <w:lang w:val="en-US"/>
         </w:rPr>
       </w:pPr>
     </w:p>
     <w:sectPr>
       <w:pgSz w:w="12240" w:h="15840"/>
-      <w:pgMar w:top="1440" w:right="1440" w:bottom="1440" w:left="1440" w:header="708" w:footer="708" w:gutter="0"/>
+      <w:pgMar w:top="720" w:right="720" w:bottom="720" w:left="720" w:header="708" w:footer="708" w:gutter="0"/>
       <w:cols w:space="708"/>
       <w:docGrid w:linePitch="360"/>
     </w:sectPr>
@@ -1148,15 +2151,136 @@
 </w:document>
 </file>
 
+<file path=word/numbering.xml><?xml version="1.0" encoding="utf-8"?>
+<w:numbering xmlns:wpc="http://schemas.microsoft.com/office/word/2010/wordprocessingCanvas" xmlns:cx="http://schemas.microsoft.com/office/drawing/2014/chartex" xmlns:cx1="http://schemas.microsoft.com/office/drawing/2015/9/8/chartex" xmlns:cx2="http://schemas.microsoft.com/office/drawing/2015/10/21/chartex" xmlns:cx3="http://schemas.microsoft.com/office/drawing/2016/5/9/chartex" xmlns:cx4="http://schemas.microsoft.com/office/drawing/2016/5/10/chartex" xmlns:cx5="http://schemas.microsoft.com/office/drawing/2016/5/11/chartex" xmlns:cx6="http://schemas.microsoft.com/office/drawing/2016/5/12/chartex" xmlns:cx7="http://schemas.microsoft.com/office/drawing/2016/5/13/chartex" xmlns:cx8="http://schemas.microsoft.com/office/drawing/2016/5/14/chartex" xmlns:mc="http://schemas.openxmlformats.org/markup-compatibility/2006" xmlns:aink="http://schemas.microsoft.com/office/drawing/2016/ink" xmlns:am3d="http://schemas.microsoft.com/office/drawing/2017/model3d" xmlns:o="urn:schemas-microsoft-com:office:office" xmlns:r="http://schemas.openxmlformats.org/officeDocument/2006/relationships" xmlns:m="http://schemas.openxmlformats.org/officeDocument/2006/math" xmlns:v="urn:schemas-microsoft-com:vml" xmlns:wp14="http://schemas.microsoft.com/office/word/2010/wordprocessingDrawing" xmlns:wp="http://schemas.openxmlformats.org/drawingml/2006/wordprocessingDrawing" xmlns:w10="urn:schemas-microsoft-com:office:word" xmlns:w="http://schemas.openxmlformats.org/wordprocessingml/2006/main" xmlns:w14="http://schemas.microsoft.com/office/word/2010/wordml" xmlns:w15="http://schemas.microsoft.com/office/word/2012/wordml" xmlns:w16cex="http://schemas.microsoft.com/office/word/2018/wordml/cex" xmlns:w16cid="http://schemas.microsoft.com/office/word/2016/wordml/cid" xmlns:w16="http://schemas.microsoft.com/office/word/2018/wordml" xmlns:w16sdtdh="http://schemas.microsoft.com/office/word/2020/wordml/sdtdatahash" xmlns:w16se="http://schemas.microsoft.com/office/word/2015/wordml/symex" xmlns:wpg="http://schemas.microsoft.com/office/word/2010/wordprocessingGroup" xmlns:wpi="http://schemas.microsoft.com/office/word/2010/wordprocessingInk" xmlns:wne="http://schemas.microsoft.com/office/word/2006/wordml" xmlns:wps="http://schemas.microsoft.com/office/word/2010/wordprocessingShape" mc:Ignorable="w14 w15 w16se w16cid w16 w16cex w16sdtdh wp14">
+  <w:abstractNum w:abstractNumId="0" w15:restartNumberingAfterBreak="0">
+    <w:nsid w:val="1AED2329"/>
+    <w:multiLevelType w:val="hybridMultilevel"/>
+    <w:tmpl w:val="386866CA"/>
+    <w:lvl w:ilvl="0" w:tplc="04090001">
+      <w:start w:val="1"/>
+      <w:numFmt w:val="bullet"/>
+      <w:lvlText w:val=""/>
+      <w:lvlJc w:val="left"/>
+      <w:pPr>
+        <w:ind w:left="720" w:hanging="360"/>
+      </w:pPr>
+      <w:rPr>
+        <w:rFonts w:ascii="Symbol" w:hAnsi="Symbol" w:hint="default"/>
+      </w:rPr>
+    </w:lvl>
+    <w:lvl w:ilvl="1" w:tplc="04090003" w:tentative="1">
+      <w:start w:val="1"/>
+      <w:numFmt w:val="bullet"/>
+      <w:lvlText w:val="o"/>
+      <w:lvlJc w:val="left"/>
+      <w:pPr>
+        <w:ind w:left="1440" w:hanging="360"/>
+      </w:pPr>
+      <w:rPr>
+        <w:rFonts w:ascii="Courier New" w:hAnsi="Courier New" w:cs="Courier New" w:hint="default"/>
+      </w:rPr>
+    </w:lvl>
+    <w:lvl w:ilvl="2" w:tplc="04090005" w:tentative="1">
+      <w:start w:val="1"/>
+      <w:numFmt w:val="bullet"/>
+      <w:lvlText w:val=""/>
+      <w:lvlJc w:val="left"/>
+      <w:pPr>
+        <w:ind w:left="2160" w:hanging="360"/>
+      </w:pPr>
+      <w:rPr>
+        <w:rFonts w:ascii="Wingdings" w:hAnsi="Wingdings" w:hint="default"/>
+      </w:rPr>
+    </w:lvl>
+    <w:lvl w:ilvl="3" w:tplc="04090001" w:tentative="1">
+      <w:start w:val="1"/>
+      <w:numFmt w:val="bullet"/>
+      <w:lvlText w:val=""/>
+      <w:lvlJc w:val="left"/>
+      <w:pPr>
+        <w:ind w:left="2880" w:hanging="360"/>
+      </w:pPr>
+      <w:rPr>
+        <w:rFonts w:ascii="Symbol" w:hAnsi="Symbol" w:hint="default"/>
+      </w:rPr>
+    </w:lvl>
+    <w:lvl w:ilvl="4" w:tplc="04090003" w:tentative="1">
+      <w:start w:val="1"/>
+      <w:numFmt w:val="bullet"/>
+      <w:lvlText w:val="o"/>
+      <w:lvlJc w:val="left"/>
+      <w:pPr>
+        <w:ind w:left="3600" w:hanging="360"/>
+      </w:pPr>
+      <w:rPr>
+        <w:rFonts w:ascii="Courier New" w:hAnsi="Courier New" w:cs="Courier New" w:hint="default"/>
+      </w:rPr>
+    </w:lvl>
+    <w:lvl w:ilvl="5" w:tplc="04090005" w:tentative="1">
+      <w:start w:val="1"/>
+      <w:numFmt w:val="bullet"/>
+      <w:lvlText w:val=""/>
+      <w:lvlJc w:val="left"/>
+      <w:pPr>
+        <w:ind w:left="4320" w:hanging="360"/>
+      </w:pPr>
+      <w:rPr>
+        <w:rFonts w:ascii="Wingdings" w:hAnsi="Wingdings" w:hint="default"/>
+      </w:rPr>
+    </w:lvl>
+    <w:lvl w:ilvl="6" w:tplc="04090001" w:tentative="1">
+      <w:start w:val="1"/>
+      <w:numFmt w:val="bullet"/>
+      <w:lvlText w:val=""/>
+      <w:lvlJc w:val="left"/>
+      <w:pPr>
+        <w:ind w:left="5040" w:hanging="360"/>
+      </w:pPr>
+      <w:rPr>
+        <w:rFonts w:ascii="Symbol" w:hAnsi="Symbol" w:hint="default"/>
+      </w:rPr>
+    </w:lvl>
+    <w:lvl w:ilvl="7" w:tplc="04090003" w:tentative="1">
+      <w:start w:val="1"/>
+      <w:numFmt w:val="bullet"/>
+      <w:lvlText w:val="o"/>
+      <w:lvlJc w:val="left"/>
+      <w:pPr>
+        <w:ind w:left="5760" w:hanging="360"/>
+      </w:pPr>
+      <w:rPr>
+        <w:rFonts w:ascii="Courier New" w:hAnsi="Courier New" w:cs="Courier New" w:hint="default"/>
+      </w:rPr>
+    </w:lvl>
+    <w:lvl w:ilvl="8" w:tplc="04090005" w:tentative="1">
+      <w:start w:val="1"/>
+      <w:numFmt w:val="bullet"/>
+      <w:lvlText w:val=""/>
+      <w:lvlJc w:val="left"/>
+      <w:pPr>
+        <w:ind w:left="6480" w:hanging="360"/>
+      </w:pPr>
+      <w:rPr>
+        <w:rFonts w:ascii="Wingdings" w:hAnsi="Wingdings" w:hint="default"/>
+      </w:rPr>
+    </w:lvl>
+  </w:abstractNum>
+  <w:num w:numId="1">
+    <w:abstractNumId w:val="0"/>
+  </w:num>
+</w:numbering>
+</file>
+
 <file path=word/styles.xml><?xml version="1.0" encoding="utf-8"?>
-<w:styles xmlns:mc="http://schemas.openxmlformats.org/markup-compatibility/2006" xmlns:r="http://schemas.openxmlformats.org/officeDocument/2006/relationships" xmlns:w="http://schemas.openxmlformats.org/wordprocessingml/2006/main" xmlns:w14="http://schemas.microsoft.com/office/word/2010/wordml" xmlns:w15="http://schemas.microsoft.com/office/word/2012/wordml" xmlns:w16cex="http://schemas.microsoft.com/office/word/2018/wordml/cex" xmlns:w16cid="http://schemas.microsoft.com/office/word/2016/wordml/cid" xmlns:w16="http://schemas.microsoft.com/office/word/2018/wordml" xmlns:w16se="http://schemas.microsoft.com/office/word/2015/wordml/symex" mc:Ignorable="w14 w15 w16se w16cid w16 w16cex">
+<w:styles xmlns:mc="http://schemas.openxmlformats.org/markup-compatibility/2006" xmlns:r="http://schemas.openxmlformats.org/officeDocument/2006/relationships" xmlns:w="http://schemas.openxmlformats.org/wordprocessingml/2006/main" xmlns:w14="http://schemas.microsoft.com/office/word/2010/wordml" xmlns:w15="http://schemas.microsoft.com/office/word/2012/wordml" xmlns:w16cex="http://schemas.microsoft.com/office/word/2018/wordml/cex" xmlns:w16cid="http://schemas.microsoft.com/office/word/2016/wordml/cid" xmlns:w16="http://schemas.microsoft.com/office/word/2018/wordml" xmlns:w16sdtdh="http://schemas.microsoft.com/office/word/2020/wordml/sdtdatahash" xmlns:w16se="http://schemas.microsoft.com/office/word/2015/wordml/symex" mc:Ignorable="w14 w15 w16se w16cid w16 w16cex w16sdtdh">
   <w:docDefaults>
     <w:rPrDefault>
       <w:rPr>
         <w:rFonts w:asciiTheme="minorHAnsi" w:eastAsiaTheme="minorHAnsi" w:hAnsiTheme="minorHAnsi" w:cstheme="minorBidi"/>
         <w:sz w:val="24"/>
         <w:szCs w:val="24"/>
-        <w:lang w:val="en-VN" w:eastAsia="en-US" w:bidi="ar-SA"/>
+        <w:lang w:eastAsia="en-US" w:bidi="ar-SA"/>
       </w:rPr>
     </w:rPrDefault>
     <w:pPrDefault/>
@@ -1543,10 +2667,52 @@
     <w:name w:val="Normal"/>
     <w:qFormat/>
   </w:style>
+  <w:style w:type="paragraph" w:styleId="Heading1">
+    <w:name w:val="heading 1"/>
+    <w:basedOn w:val="Normal"/>
+    <w:next w:val="Normal"/>
+    <w:link w:val="Heading1Char"/>
+    <w:uiPriority w:val="9"/>
+    <w:qFormat/>
+    <w:rsid w:val="00167D72"/>
+    <w:pPr>
+      <w:keepNext/>
+      <w:keepLines/>
+      <w:spacing w:before="240"/>
+      <w:outlineLvl w:val="0"/>
+    </w:pPr>
+    <w:rPr>
+      <w:rFonts w:asciiTheme="majorHAnsi" w:eastAsiaTheme="majorEastAsia" w:hAnsiTheme="majorHAnsi" w:cstheme="majorBidi"/>
+      <w:color w:val="2F5496" w:themeColor="accent1" w:themeShade="BF"/>
+      <w:sz w:val="32"/>
+      <w:szCs w:val="32"/>
+    </w:rPr>
+  </w:style>
+  <w:style w:type="paragraph" w:styleId="Heading2">
+    <w:name w:val="heading 2"/>
+    <w:basedOn w:val="Normal"/>
+    <w:next w:val="Normal"/>
+    <w:link w:val="Heading2Char"/>
+    <w:uiPriority w:val="9"/>
+    <w:unhideWhenUsed/>
+    <w:qFormat/>
+    <w:rsid w:val="00167D72"/>
+    <w:pPr>
+      <w:keepNext/>
+      <w:keepLines/>
+      <w:spacing w:before="40"/>
+      <w:outlineLvl w:val="1"/>
+    </w:pPr>
+    <w:rPr>
+      <w:rFonts w:asciiTheme="majorHAnsi" w:eastAsiaTheme="majorEastAsia" w:hAnsiTheme="majorHAnsi" w:cstheme="majorBidi"/>
+      <w:color w:val="2F5496" w:themeColor="accent1" w:themeShade="BF"/>
+      <w:sz w:val="26"/>
+      <w:szCs w:val="26"/>
+    </w:rPr>
+  </w:style>
   <w:style w:type="character" w:default="1" w:styleId="DefaultParagraphFont">
     <w:name w:val="Default Paragraph Font"/>
     <w:uiPriority w:val="1"/>
-    <w:semiHidden/>
     <w:unhideWhenUsed/>
   </w:style>
   <w:style w:type="table" w:default="1" w:styleId="TableNormal">
@@ -1579,6 +2745,76 @@
     <w:rPr>
       <w:color w:val="808080"/>
     </w:rPr>
+  </w:style>
+  <w:style w:type="paragraph" w:styleId="Title">
+    <w:name w:val="Title"/>
+    <w:basedOn w:val="Normal"/>
+    <w:next w:val="Normal"/>
+    <w:link w:val="TitleChar"/>
+    <w:uiPriority w:val="10"/>
+    <w:qFormat/>
+    <w:rsid w:val="00167D72"/>
+    <w:pPr>
+      <w:contextualSpacing/>
+    </w:pPr>
+    <w:rPr>
+      <w:rFonts w:asciiTheme="majorHAnsi" w:eastAsiaTheme="majorEastAsia" w:hAnsiTheme="majorHAnsi" w:cstheme="majorBidi"/>
+      <w:spacing w:val="-10"/>
+      <w:kern w:val="28"/>
+      <w:sz w:val="56"/>
+      <w:szCs w:val="56"/>
+    </w:rPr>
+  </w:style>
+  <w:style w:type="character" w:customStyle="1" w:styleId="TitleChar">
+    <w:name w:val="Title Char"/>
+    <w:basedOn w:val="DefaultParagraphFont"/>
+    <w:link w:val="Title"/>
+    <w:uiPriority w:val="10"/>
+    <w:rsid w:val="00167D72"/>
+    <w:rPr>
+      <w:rFonts w:asciiTheme="majorHAnsi" w:eastAsiaTheme="majorEastAsia" w:hAnsiTheme="majorHAnsi" w:cstheme="majorBidi"/>
+      <w:spacing w:val="-10"/>
+      <w:kern w:val="28"/>
+      <w:sz w:val="56"/>
+      <w:szCs w:val="56"/>
+    </w:rPr>
+  </w:style>
+  <w:style w:type="character" w:customStyle="1" w:styleId="Heading1Char">
+    <w:name w:val="Heading 1 Char"/>
+    <w:basedOn w:val="DefaultParagraphFont"/>
+    <w:link w:val="Heading1"/>
+    <w:uiPriority w:val="9"/>
+    <w:rsid w:val="00167D72"/>
+    <w:rPr>
+      <w:rFonts w:asciiTheme="majorHAnsi" w:eastAsiaTheme="majorEastAsia" w:hAnsiTheme="majorHAnsi" w:cstheme="majorBidi"/>
+      <w:color w:val="2F5496" w:themeColor="accent1" w:themeShade="BF"/>
+      <w:sz w:val="32"/>
+      <w:szCs w:val="32"/>
+    </w:rPr>
+  </w:style>
+  <w:style w:type="character" w:customStyle="1" w:styleId="Heading2Char">
+    <w:name w:val="Heading 2 Char"/>
+    <w:basedOn w:val="DefaultParagraphFont"/>
+    <w:link w:val="Heading2"/>
+    <w:uiPriority w:val="9"/>
+    <w:rsid w:val="00167D72"/>
+    <w:rPr>
+      <w:rFonts w:asciiTheme="majorHAnsi" w:eastAsiaTheme="majorEastAsia" w:hAnsiTheme="majorHAnsi" w:cstheme="majorBidi"/>
+      <w:color w:val="2F5496" w:themeColor="accent1" w:themeShade="BF"/>
+      <w:sz w:val="26"/>
+      <w:szCs w:val="26"/>
+    </w:rPr>
+  </w:style>
+  <w:style w:type="paragraph" w:styleId="ListParagraph">
+    <w:name w:val="List Paragraph"/>
+    <w:basedOn w:val="Normal"/>
+    <w:uiPriority w:val="34"/>
+    <w:qFormat/>
+    <w:rsid w:val="00886EB4"/>
+    <w:pPr>
+      <w:ind w:left="720"/>
+      <w:contextualSpacing/>
+    </w:pPr>
   </w:style>
 </w:styles>
 </file>

</xml_diff>